<commit_message>
feat: Update report template to use dynamic variables for year and agency name
</commit_message>
<xml_diff>
--- a/public/assets/template/lap2025.docx
+++ b/public/assets/template/lap2025.docx
@@ -325,7 +325,16 @@
           <w:sz w:val="28"/>
           <w:szCs w:val="28"/>
         </w:rPr>
-        <w:t xml:space="preserve"> TAHUN 2025</w:t>
+        <w:t xml:space="preserve"> TAHUN </w:t>
+      </w:r>
+      <w:r>
+        <w:rPr>
+          <w:rFonts w:ascii="Arial Regular" w:hAnsi="Arial Regular" w:cs="Arial Regular"/>
+          <w:b/>
+          <w:sz w:val="28"/>
+          <w:szCs w:val="28"/>
+        </w:rPr>
+        <w:t>${tahun}</w:t>
       </w:r>
       <w:r>
         <w:rPr>
@@ -712,7 +721,14 @@
           <w:b/>
         </w:rPr>
         <w:tab/>
-        <w:t xml:space="preserve">           Agustus 2025</w:t>
+        <w:t xml:space="preserve">           Agustus </w:t>
+      </w:r>
+      <w:r>
+        <w:rPr>
+          <w:rFonts w:ascii="Arial Regular" w:hAnsi="Arial Regular" w:cs="Arial Regular"/>
+          <w:b/>
+        </w:rPr>
+        <w:t>${tahun}</w:t>
       </w:r>
     </w:p>
     <w:p>
@@ -2346,7 +2362,23 @@
           <w:b/>
           <w:sz w:val="28"/>
         </w:rPr>
-        <w:t xml:space="preserve">AKUNTABILITAS KINERJA INSTANSI PEMERINTAH TAHUN 2025 </w:t>
+        <w:t xml:space="preserve">AKUNTABILITAS KINERJA INSTANSI PEMERINTAH TAHUN </w:t>
+      </w:r>
+      <w:r>
+        <w:rPr>
+          <w:rFonts w:ascii="Arial Regular" w:hAnsi="Arial Regular" w:cs="Arial Regular"/>
+          <w:b/>
+          <w:sz w:val="28"/>
+        </w:rPr>
+        <w:t>${tahun}</w:t>
+      </w:r>
+      <w:r>
+        <w:rPr>
+          <w:rFonts w:ascii="Arial Regular" w:hAnsi="Arial Regular" w:cs="Arial Regular"/>
+          <w:b/>
+          <w:sz w:val="28"/>
+        </w:rPr>
+        <w:t xml:space="preserve"> </w:t>
       </w:r>
     </w:p>
     <w:p>
@@ -5247,7 +5279,13 @@
         <w:rPr>
           <w:rFonts w:ascii="Arial Regular" w:hAnsi="Arial Regular" w:cs="Arial Regular"/>
         </w:rPr>
-        <w:t xml:space="preserve">Dinas Pertanian dan Pangan </w:t>
+        <w:t>${nama_opd}</w:t>
+      </w:r>
+      <w:r>
+        <w:rPr>
+          <w:rFonts w:ascii="Arial Regular" w:hAnsi="Arial Regular" w:cs="Arial Regular"/>
+        </w:rPr>
+        <w:t xml:space="preserve"> </w:t>
       </w:r>
       <w:r>
         <w:rPr>
@@ -5270,7 +5308,13 @@
         <w:rPr>
           <w:rFonts w:ascii="Arial Regular" w:hAnsi="Arial Regular" w:cs="Arial Regular"/>
         </w:rPr>
-        <w:t>Dinas Pertanian dan Pangan sesuai dengan Rencana Strategis (Renstra) Tahun 2021 - 2026 mempunyai tujuan dan sasaran kinerja sebagai berikut:</w:t>
+        <w:t>{$nama_opd}</w:t>
+      </w:r>
+      <w:r>
+        <w:rPr>
+          <w:rFonts w:ascii="Arial Regular" w:hAnsi="Arial Regular" w:cs="Arial Regular"/>
+        </w:rPr>
+        <w:t xml:space="preserve"> sesuai dengan Rencana Strategis (Renstra) Tahun 2021 - 2026 mempunyai tujuan dan sasaran kinerja sebagai berikut:</w:t>
       </w:r>
     </w:p>
     <w:p>
@@ -9187,7 +9231,21 @@
           <w:rFonts w:ascii="Arial Regular" w:hAnsi="Arial Regular" w:cs="Arial Regular"/>
           <w:color w:val="000000" w:themeColor="text1"/>
         </w:rPr>
-        <w:t>Pada Tahun 2025 pagu anggaran Dinas Pertanian dan Pangan sebesar Rp.36.805.385.964,00 (</w:t>
+        <w:t xml:space="preserve">Pada Tahun 2025 pagu anggaran </w:t>
+      </w:r>
+      <w:r>
+        <w:rPr>
+          <w:rFonts w:ascii="Arial Regular" w:hAnsi="Arial Regular" w:cs="Arial Regular"/>
+          <w:color w:val="000000" w:themeColor="text1"/>
+        </w:rPr>
+        <w:t>${nama_opd}</w:t>
+      </w:r>
+      <w:r>
+        <w:rPr>
+          <w:rFonts w:ascii="Arial Regular" w:hAnsi="Arial Regular" w:cs="Arial Regular"/>
+          <w:color w:val="000000" w:themeColor="text1"/>
+        </w:rPr>
+        <w:t xml:space="preserve"> sebesar Rp.36.805.385.964,00 (</w:t>
       </w:r>
       <w:r>
         <w:rPr>
@@ -9557,7 +9615,6 @@
         <w:rPr>
           <w:rFonts w:ascii="Arial Regular" w:hAnsi="Arial Regular" w:cs="Arial Regular"/>
         </w:rPr>
-        <w:lastRenderedPageBreak/>
         <w:t>Penyajian informasi kinerja</w:t>
       </w:r>
     </w:p>
@@ -9578,6 +9635,7 @@
         <w:rPr>
           <w:rFonts w:ascii="Arial Regular" w:hAnsi="Arial Regular" w:cs="Arial Regular"/>
         </w:rPr>
+        <w:lastRenderedPageBreak/>
         <w:t>Pemanfaatan informasi kinerja</w:t>
       </w:r>
     </w:p>
@@ -9719,7 +9777,19 @@
         <w:rPr>
           <w:rFonts w:ascii="Arial" w:hAnsi="Arial" w:cs="Arial"/>
         </w:rPr>
-        <w:t>Berdasarkan hasil evaluasi Akuntabilitas Kinerja Instansi Pemerintah pada Dinas Pertanian dan Pangan Kabupaten Trenggalek Tahun 2024 terhadap rekomendasi yang disampaikan telah ditindaklanjuti dan untuk sampai saat ini tidak terdapat rekomendasi yang belum ditindaklanjuti atau telah selesai tindak lanjut.</w:t>
+        <w:t xml:space="preserve">Berdasarkan hasil evaluasi Akuntabilitas Kinerja Instansi Pemerintah pada </w:t>
+      </w:r>
+      <w:r>
+        <w:rPr>
+          <w:rFonts w:ascii="Arial" w:hAnsi="Arial" w:cs="Arial"/>
+        </w:rPr>
+        <w:t xml:space="preserve">${nama_opd} </w:t>
+      </w:r>
+      <w:r>
+        <w:rPr>
+          <w:rFonts w:ascii="Arial" w:hAnsi="Arial" w:cs="Arial"/>
+        </w:rPr>
+        <w:t>Tahun 2024 terhadap rekomendasi yang disampaikan telah ditindaklanjuti dan untuk sampai saat ini tidak terdapat rekomendasi yang belum ditindaklanjuti atau telah selesai tindak lanjut.</w:t>
       </w:r>
     </w:p>
     <w:p>
@@ -10053,12 +10123,8 @@
     </w:p>
     <w:p>
       <w:pPr>
-        <w:pStyle w:val="ListParagraph"/>
-        <w:numPr>
-          <w:ilvl w:val="1"/>
-          <w:numId w:val="12"/>
-        </w:numPr>
         <w:spacing w:line="360" w:lineRule="auto"/>
+        <w:ind w:left="360" w:firstLine="720"/>
         <w:jc w:val="both"/>
         <w:rPr>
           <w:rFonts w:ascii="Arial" w:hAnsi="Arial" w:cs="Arial"/>
@@ -10066,6 +10132,22 @@
           <w:bCs/>
         </w:rPr>
       </w:pPr>
+      <w:r>
+        <w:rPr>
+          <w:rFonts w:ascii="Arial" w:hAnsi="Arial" w:cs="Arial"/>
+          <w:b/>
+          <w:bCs/>
+        </w:rPr>
+        <w:t>${sub_komponen_huruf}</w:t>
+      </w:r>
+      <w:r>
+        <w:rPr>
+          <w:rFonts w:ascii="Arial" w:hAnsi="Arial" w:cs="Arial"/>
+          <w:b/>
+          <w:bCs/>
+        </w:rPr>
+        <w:t xml:space="preserve"> </w:t>
+      </w:r>
       <w:r>
         <w:rPr>
           <w:rFonts w:ascii="Arial" w:hAnsi="Arial" w:cs="Arial"/>
@@ -10496,7 +10578,7 @@
             <w:tcBorders>
               <w:top w:val="single" w:sz="18" w:space="0" w:color="000000"/>
               <w:left w:val="single" w:sz="8" w:space="0" w:color="000000"/>
-              <w:bottom w:val="double" w:sz="6" w:space="0" w:color="000000"/>
+              <w:bottom w:val="double" w:sz="4" w:space="0" w:color="000000"/>
               <w:right w:val="single" w:sz="18" w:space="0" w:color="000000"/>
             </w:tcBorders>
             <w:vAlign w:val="center"/>
@@ -10552,6 +10634,35 @@
                 <w:szCs w:val="22"/>
               </w:rPr>
             </w:pPr>
+            <w:r>
+              <w:rPr>
+                <w:rFonts w:ascii="Arial" w:hAnsi="Arial" w:cs="Arial"/>
+                <w:noProof w:val="0"/>
+                <w:sz w:val="22"/>
+                <w:szCs w:val="22"/>
+              </w:rPr>
+              <w:t>${</w:t>
+            </w:r>
+            <w:proofErr w:type="spellStart"/>
+            <w:r>
+              <w:rPr>
+                <w:rFonts w:ascii="Arial" w:hAnsi="Arial" w:cs="Arial"/>
+                <w:noProof w:val="0"/>
+                <w:sz w:val="22"/>
+                <w:szCs w:val="22"/>
+              </w:rPr>
+              <w:t>komponen_no</w:t>
+            </w:r>
+            <w:proofErr w:type="spellEnd"/>
+            <w:r>
+              <w:rPr>
+                <w:rFonts w:ascii="Arial" w:hAnsi="Arial" w:cs="Arial"/>
+                <w:noProof w:val="0"/>
+                <w:sz w:val="22"/>
+                <w:szCs w:val="22"/>
+              </w:rPr>
+              <w:t>}</w:t>
+            </w:r>
           </w:p>
         </w:tc>
         <w:tc>
@@ -10714,16 +10825,14 @@
           <w:tcPr>
             <w:tcW w:w="1843" w:type="dxa"/>
             <w:tcBorders>
-              <w:top w:val="double" w:sz="6" w:space="0" w:color="000000"/>
+              <w:top w:val="double" w:sz="4" w:space="0" w:color="000000"/>
               <w:left w:val="single" w:sz="8" w:space="0" w:color="000000"/>
-              <w:bottom w:val="nil"/>
               <w:right w:val="single" w:sz="18" w:space="0" w:color="000000"/>
             </w:tcBorders>
             <w:hideMark/>
           </w:tcPr>
           <w:p>
             <w:pPr>
-              <w:jc w:val="both"/>
               <w:rPr>
                 <w:rFonts w:ascii="Arial" w:hAnsi="Arial" w:cs="Arial"/>
                 <w:noProof w:val="0"/>
@@ -10731,55 +10840,15 @@
                 <w:szCs w:val="22"/>
               </w:rPr>
             </w:pPr>
-            <w:r>
-              <w:rPr>
-                <w:rFonts w:ascii="Arial" w:hAnsi="Arial" w:cs="Arial"/>
-                <w:noProof w:val="0"/>
+          </w:p>
+          <w:p>
+            <w:pPr>
+              <w:rPr>
+                <w:rFonts w:ascii="Arial" w:hAnsi="Arial" w:cs="Arial"/>
                 <w:sz w:val="22"/>
                 <w:szCs w:val="22"/>
               </w:rPr>
-              <w:t>Nilai keseluruhan sebesar ${</w:t>
-            </w:r>
-            <w:proofErr w:type="spellStart"/>
-            <w:r>
-              <w:rPr>
-                <w:rFonts w:ascii="Arial" w:hAnsi="Arial" w:cs="Arial"/>
-                <w:noProof w:val="0"/>
-                <w:sz w:val="22"/>
-                <w:szCs w:val="22"/>
-              </w:rPr>
-              <w:t>nilai_opd</w:t>
-            </w:r>
-            <w:proofErr w:type="spellEnd"/>
-            <w:r>
-              <w:rPr>
-                <w:rFonts w:ascii="Arial" w:hAnsi="Arial" w:cs="Arial"/>
-                <w:noProof w:val="0"/>
-                <w:sz w:val="22"/>
-                <w:szCs w:val="22"/>
-              </w:rPr>
-              <w:t>} ${</w:t>
-            </w:r>
-            <w:proofErr w:type="spellStart"/>
-            <w:r>
-              <w:rPr>
-                <w:rFonts w:ascii="Arial" w:hAnsi="Arial" w:cs="Arial"/>
-                <w:noProof w:val="0"/>
-                <w:sz w:val="22"/>
-                <w:szCs w:val="22"/>
-              </w:rPr>
-              <w:t>kategori_nilai</w:t>
-            </w:r>
-            <w:proofErr w:type="spellEnd"/>
-            <w:r>
-              <w:rPr>
-                <w:rFonts w:ascii="Arial" w:hAnsi="Arial" w:cs="Arial"/>
-                <w:noProof w:val="0"/>
-                <w:sz w:val="22"/>
-                <w:szCs w:val="22"/>
-              </w:rPr>
-              <w:t>}</w:t>
-            </w:r>
+            </w:pPr>
           </w:p>
         </w:tc>
       </w:tr>
@@ -10983,6 +11052,65 @@
                 <w:szCs w:val="22"/>
               </w:rPr>
             </w:pPr>
+            <w:r>
+              <w:rPr>
+                <w:rFonts w:ascii="Arial" w:hAnsi="Arial" w:cs="Arial"/>
+                <w:noProof w:val="0"/>
+                <w:sz w:val="22"/>
+                <w:szCs w:val="22"/>
+              </w:rPr>
+              <w:t xml:space="preserve">Nilai keseluruhan sebesar </w:t>
+            </w:r>
+            <w:r>
+              <w:rPr>
+                <w:rFonts w:ascii="Arial" w:hAnsi="Arial" w:cs="Arial"/>
+                <w:noProof w:val="0"/>
+                <w:sz w:val="22"/>
+                <w:szCs w:val="22"/>
+              </w:rPr>
+              <w:lastRenderedPageBreak/>
+              <w:t>${</w:t>
+            </w:r>
+            <w:proofErr w:type="spellStart"/>
+            <w:r>
+              <w:rPr>
+                <w:rFonts w:ascii="Arial" w:hAnsi="Arial" w:cs="Arial"/>
+                <w:noProof w:val="0"/>
+                <w:sz w:val="22"/>
+                <w:szCs w:val="22"/>
+              </w:rPr>
+              <w:t>nilai_opd</w:t>
+            </w:r>
+            <w:proofErr w:type="spellEnd"/>
+            <w:r>
+              <w:rPr>
+                <w:rFonts w:ascii="Arial" w:hAnsi="Arial" w:cs="Arial"/>
+                <w:noProof w:val="0"/>
+                <w:sz w:val="22"/>
+                <w:szCs w:val="22"/>
+              </w:rPr>
+              <w:t>} ${</w:t>
+            </w:r>
+            <w:proofErr w:type="spellStart"/>
+            <w:r>
+              <w:rPr>
+                <w:rFonts w:ascii="Arial" w:hAnsi="Arial" w:cs="Arial"/>
+                <w:noProof w:val="0"/>
+                <w:sz w:val="22"/>
+                <w:szCs w:val="22"/>
+              </w:rPr>
+              <w:t>kategori_nilai</w:t>
+            </w:r>
+            <w:proofErr w:type="spellEnd"/>
+            <w:r>
+              <w:rPr>
+                <w:rFonts w:ascii="Arial" w:hAnsi="Arial" w:cs="Arial"/>
+                <w:noProof w:val="0"/>
+                <w:sz w:val="22"/>
+                <w:szCs w:val="22"/>
+              </w:rPr>
+              <w:t>}</w:t>
+            </w:r>
           </w:p>
         </w:tc>
       </w:tr>
@@ -11080,7 +11208,7 @@
         <w:rPr>
           <w:rFonts w:ascii="Arial" w:hAnsi="Arial" w:cs="Arial"/>
         </w:rPr>
-        <w:t>Dinas Pertanian dan Pangan</w:t>
+        <w:t>${nama_opd}</w:t>
       </w:r>
       <w:r>
         <w:rPr>
@@ -11191,12 +11319,9 @@
     <w:p>
       <w:pPr>
         <w:pStyle w:val="BodyText"/>
-        <w:numPr>
-          <w:ilvl w:val="0"/>
-          <w:numId w:val="48"/>
-        </w:numPr>
         <w:adjustRightInd/>
         <w:spacing w:before="0" w:line="360" w:lineRule="auto"/>
+        <w:ind w:left="1494" w:firstLine="0"/>
         <w:jc w:val="both"/>
         <w:rPr>
           <w:rFonts w:ascii="Arial" w:hAnsi="Arial" w:cs="Arial"/>
@@ -11351,12 +11476,9 @@
     <w:p>
       <w:pPr>
         <w:pStyle w:val="BodyText"/>
-        <w:numPr>
-          <w:ilvl w:val="0"/>
-          <w:numId w:val="49"/>
-        </w:numPr>
         <w:adjustRightInd/>
         <w:spacing w:before="0" w:line="360" w:lineRule="auto"/>
+        <w:ind w:left="1494" w:firstLine="0"/>
         <w:jc w:val="both"/>
         <w:rPr>
           <w:rFonts w:ascii="Arial Regular" w:hAnsi="Arial Regular" w:cs="Arial Regular"/>
@@ -11532,7 +11654,7 @@
         <w:rPr>
           <w:rFonts w:ascii="Arial" w:hAnsi="Arial" w:cs="Arial"/>
         </w:rPr>
-        <w:t>Dinas Pertanian dan Pangan</w:t>
+        <w:t>${nama_opd}</w:t>
       </w:r>
       <w:r>
         <w:rPr>
@@ -11928,6 +12050,14 @@
                 <w:szCs w:val="22"/>
               </w:rPr>
             </w:pPr>
+            <w:r>
+              <w:rPr>
+                <w:rFonts w:ascii="Arial" w:hAnsi="Arial" w:cs="Arial"/>
+                <w:sz w:val="22"/>
+                <w:szCs w:val="22"/>
+              </w:rPr>
+              <w:t>${perbandingan_no}</w:t>
+            </w:r>
           </w:p>
         </w:tc>
         <w:tc>
@@ -12376,7 +12506,43 @@
         <w:rPr>
           <w:rFonts w:ascii="Arial" w:hAnsi="Arial" w:cs="Arial"/>
         </w:rPr>
-        <w:t>Demikian disampaikan hasil evaluasi Akuntabilitas Instansi Pemerintah (AKIP) Dinas Pertanian dan Pangan Kabupaten Trenggalek sebagai penerapan manajemen kinerja. Terhadap hasil evaluasi yang telah disampaikan, kami berharap agar Dinas Pertanian dan Pangan  memberikan perhatian yang lebih besar pada upaya implementasi AKIP di lingkungan Dinas Pertanian dan Pangan Kabupaten Trenggalek dan menindaklanjuti rekomendasi yang telah kami sampaikan serta dapatnya digunakan sebagai dasar perbaikan kinerja di periode berikutnya.</w:t>
+        <w:t xml:space="preserve">Demikian disampaikan hasil evaluasi Akuntabilitas Instansi Pemerintah (AKIP) </w:t>
+      </w:r>
+      <w:r>
+        <w:rPr>
+          <w:rFonts w:ascii="Arial" w:hAnsi="Arial" w:cs="Arial"/>
+        </w:rPr>
+        <w:t xml:space="preserve">${nama_opd} </w:t>
+      </w:r>
+      <w:r>
+        <w:rPr>
+          <w:rFonts w:ascii="Arial" w:hAnsi="Arial" w:cs="Arial"/>
+        </w:rPr>
+        <w:t xml:space="preserve">sebagai penerapan manajemen kinerja. Terhadap hasil evaluasi yang telah disampaikan, kami berharap agar </w:t>
+      </w:r>
+      <w:r>
+        <w:rPr>
+          <w:rFonts w:ascii="Arial" w:hAnsi="Arial" w:cs="Arial"/>
+        </w:rPr>
+        <w:t xml:space="preserve">${nama_opd} </w:t>
+      </w:r>
+      <w:r>
+        <w:rPr>
+          <w:rFonts w:ascii="Arial" w:hAnsi="Arial" w:cs="Arial"/>
+        </w:rPr>
+        <w:t xml:space="preserve">memberikan perhatian yang lebih besar pada upaya implementasi AKIP di lingkungan </w:t>
+      </w:r>
+      <w:r>
+        <w:rPr>
+          <w:rFonts w:ascii="Arial" w:hAnsi="Arial" w:cs="Arial"/>
+        </w:rPr>
+        <w:t xml:space="preserve">${nama_opd} </w:t>
+      </w:r>
+      <w:r>
+        <w:rPr>
+          <w:rFonts w:ascii="Arial" w:hAnsi="Arial" w:cs="Arial"/>
+        </w:rPr>
+        <w:t>dan menindaklanjuti rekomendasi yang telah kami sampaikan serta dapatnya digunakan sebagai dasar perbaikan kinerja di periode berikutnya.</w:t>
       </w:r>
     </w:p>
     <w:tbl>

</xml_diff>